<commit_message>
Version 3 con imágen.
</commit_message>
<xml_diff>
--- a/Prueba uno SourceTree.docx
+++ b/Prueba uno SourceTree.docx
@@ -4,21 +4,106 @@
   <w:body>
     <w:p>
       <w:r>
-        <w:t>Novatech Sistemas de Mejoramiento Continua CIA LTDA.</w:t>
-      </w:r>
-    </w:p>
-    <w:p>
-      <w:r>
-        <w:t>Primera versión para control y gestión de cambios con SourceTree</w:t>
-      </w:r>
-    </w:p>
-    <w:p>
-      <w:r>
-        <w:t>Ahora es la segunda línea para aprender a probar SourceTree</w:t>
+        <w:rPr>
+          <w:noProof/>
+          <w:lang w:eastAsia="es-EC"/>
+        </w:rPr>
+        <w:drawing>
+          <wp:inline distT="0" distB="0" distL="0" distR="0">
+            <wp:extent cx="2857500" cy="628650"/>
+            <wp:effectExtent l="0" t="0" r="0" b="0"/>
+            <wp:docPr id="2" name="Imagen 2" descr="Grupo Novatech Regional"/>
+            <wp:cNvGraphicFramePr>
+              <a:graphicFrameLocks xmlns:a="http://schemas.openxmlformats.org/drawingml/2006/main" noChangeAspect="1"/>
+            </wp:cNvGraphicFramePr>
+            <a:graphic xmlns:a="http://schemas.openxmlformats.org/drawingml/2006/main">
+              <a:graphicData uri="http://schemas.openxmlformats.org/drawingml/2006/picture">
+                <pic:pic xmlns:pic="http://schemas.openxmlformats.org/drawingml/2006/picture">
+                  <pic:nvPicPr>
+                    <pic:cNvPr id="0" name="Picture 6" descr="Grupo Novatech Regional"/>
+                    <pic:cNvPicPr>
+                      <a:picLocks noChangeAspect="1" noChangeArrowheads="1"/>
+                    </pic:cNvPicPr>
+                  </pic:nvPicPr>
+                  <pic:blipFill>
+                    <a:blip r:embed="rId4">
+                      <a:extLst>
+                        <a:ext uri="{28A0092B-C50C-407E-A947-70E740481C1C}">
+                          <a14:useLocalDpi xmlns:a14="http://schemas.microsoft.com/office/drawing/2010/main" val="0"/>
+                        </a:ext>
+                      </a:extLst>
+                    </a:blip>
+                    <a:srcRect/>
+                    <a:stretch>
+                      <a:fillRect/>
+                    </a:stretch>
+                  </pic:blipFill>
+                  <pic:spPr bwMode="auto">
+                    <a:xfrm>
+                      <a:off x="0" y="0"/>
+                      <a:ext cx="2857500" cy="628650"/>
+                    </a:xfrm>
+                    <a:prstGeom prst="rect">
+                      <a:avLst/>
+                    </a:prstGeom>
+                    <a:noFill/>
+                    <a:ln>
+                      <a:noFill/>
+                    </a:ln>
+                  </pic:spPr>
+                </pic:pic>
+              </a:graphicData>
+            </a:graphic>
+          </wp:inline>
+        </w:drawing>
       </w:r>
       <w:bookmarkStart w:id="0" w:name="_GoBack"/>
       <w:bookmarkEnd w:id="0"/>
     </w:p>
+    <w:p>
+      <w:proofErr w:type="spellStart"/>
+      <w:r>
+        <w:t>Novatech</w:t>
+      </w:r>
+      <w:proofErr w:type="spellEnd"/>
+      <w:r>
+        <w:t xml:space="preserve"> Sistemas de Mejoramiento Continua CIA LTDA.</w:t>
+      </w:r>
+    </w:p>
+    <w:p>
+      <w:r>
+        <w:t xml:space="preserve">Primera versión para control y gestión de cambios con </w:t>
+      </w:r>
+      <w:proofErr w:type="spellStart"/>
+      <w:r>
+        <w:t>SourceTree</w:t>
+      </w:r>
+      <w:proofErr w:type="spellEnd"/>
+    </w:p>
+    <w:p>
+      <w:r>
+        <w:t xml:space="preserve">Ahora es la segunda línea para aprender a probar </w:t>
+      </w:r>
+      <w:proofErr w:type="spellStart"/>
+      <w:r>
+        <w:t>SourceTree</w:t>
+      </w:r>
+      <w:proofErr w:type="spellEnd"/>
+    </w:p>
+    <w:p>
+      <w:r>
+        <w:t xml:space="preserve">Vamos a comenzar a redactar la tercera línea y añadir una imagen que representa la imagen corporativa de </w:t>
+      </w:r>
+      <w:proofErr w:type="spellStart"/>
+      <w:r>
+        <w:t>Novatech</w:t>
+      </w:r>
+      <w:proofErr w:type="spellEnd"/>
+      <w:r>
+        <w:t>.</w:t>
+      </w:r>
+    </w:p>
+    <w:p/>
     <w:p/>
     <w:sectPr>
       <w:pgSz w:w="11906" w:h="16838"/>

</xml_diff>

<commit_message>
Cuarta linea de comentario
</commit_message>
<xml_diff>
--- a/Prueba uno SourceTree.docx
+++ b/Prueba uno SourceTree.docx
@@ -57,8 +57,6 @@
           </wp:inline>
         </w:drawing>
       </w:r>
-      <w:bookmarkStart w:id="0" w:name="_GoBack"/>
-      <w:bookmarkEnd w:id="0"/>
     </w:p>
     <w:p>
       <w:proofErr w:type="spellStart"/>
@@ -102,6 +100,14 @@
       <w:r>
         <w:t>.</w:t>
       </w:r>
+    </w:p>
+    <w:p/>
+    <w:p>
+      <w:r>
+        <w:t>Cuarta linea</w:t>
+      </w:r>
+      <w:bookmarkStart w:id="0" w:name="_GoBack"/>
+      <w:bookmarkEnd w:id="0"/>
     </w:p>
     <w:p/>
     <w:p/>

</xml_diff>